<commit_message>
Plan na następny tydzień
</commit_message>
<xml_diff>
--- a/Autorzy.docx
+++ b/Autorzy.docx
@@ -10,8 +10,6 @@
       <w:r>
         <w:t>Obecny tydzień:</w:t>
       </w:r>
-      <w:bookmarkStart w:id="1" w:name="_GoBack"/>
-      <w:bookmarkEnd w:id="1"/>
     </w:p>
     <w:p>
       <w:pPr>
@@ -25,14 +23,15 @@
       <w:pPr>
         <w:pStyle w:val="Nagwek2"/>
         <w:numPr>
-          <w:ilvl w:val="1"/>
-          <w:numId w:val="5"/>
+          <w:ilvl w:val="0"/>
+          <w:numId w:val="8"/>
         </w:numPr>
-        <w:spacing w:after="0"/>
-        <w:jc w:val="left"/>
-      </w:pPr>
-      <w:r>
-        <w:t>Dokumentacja oraz zatwierdzania prac</w:t>
+      </w:pPr>
+      <w:r>
+        <w:t>Dokumentacja</w:t>
+      </w:r>
+      <w:r>
+        <w:t xml:space="preserve"> oraz zatwierdzania prac</w:t>
       </w:r>
       <w:bookmarkEnd w:id="0"/>
     </w:p>
@@ -57,12 +56,9 @@
       <w:r>
         <w:t>- Korekta rozdziałów (4, 2, 3, 5 – opis propozycji)</w:t>
       </w:r>
-    </w:p>
-    <w:p>
-      <w:pPr>
-        <w:ind w:left="284"/>
-        <w:jc w:val="left"/>
-      </w:pPr>
+      <w:r>
+        <w:br/>
+      </w:r>
       <w:r>
         <w:t>- Zatwierdzanie prac (Tylko Adam Krizar)</w:t>
       </w:r>
@@ -71,18 +67,15 @@
       <w:pPr>
         <w:pStyle w:val="Nagwek2"/>
         <w:numPr>
-          <w:ilvl w:val="1"/>
-          <w:numId w:val="4"/>
+          <w:ilvl w:val="0"/>
+          <w:numId w:val="8"/>
         </w:numPr>
-        <w:spacing w:after="0"/>
-        <w:ind w:left="709"/>
-        <w:jc w:val="left"/>
-      </w:pPr>
-      <w:bookmarkStart w:id="2" w:name="_Toc36043464"/>
-      <w:r>
-        <w:t>Czujniki oraz oprogramowanie urządzeń IoT</w:t>
-      </w:r>
-      <w:bookmarkEnd w:id="2"/>
+      </w:pPr>
+      <w:bookmarkStart w:id="1" w:name="_Toc36043464"/>
+      <w:r>
+        <w:t>Czujniki oraz oprogramowanie</w:t>
+      </w:r>
+      <w:bookmarkEnd w:id="1"/>
     </w:p>
     <w:p>
       <w:pPr>
@@ -100,44 +93,51 @@
     <w:p>
       <w:pPr>
         <w:ind w:left="284"/>
+        <w:jc w:val="left"/>
       </w:pPr>
       <w:r>
         <w:t>- Zapoznanie się z obsługą, budową oraz możliwościami wybranego czujnika</w:t>
       </w:r>
-    </w:p>
-    <w:p>
-      <w:pPr>
-        <w:ind w:left="284"/>
-      </w:pPr>
-      <w:r>
-        <w:t>- Stworzenie oprogramowania obsługującego wybrany czujnik na urządzeniu IoT</w:t>
+      <w:r>
+        <w:br/>
+      </w:r>
+      <w:r>
+        <w:t xml:space="preserve">- </w:t>
+      </w:r>
+      <w:r>
+        <w:t>Rozwój biblioteki MQTT</w:t>
       </w:r>
     </w:p>
     <w:p>
       <w:pPr>
         <w:pStyle w:val="Nagwek2"/>
         <w:numPr>
-          <w:ilvl w:val="1"/>
-          <w:numId w:val="4"/>
+          <w:ilvl w:val="0"/>
+          <w:numId w:val="8"/>
         </w:numPr>
-        <w:spacing w:after="0"/>
-        <w:ind w:left="709"/>
-        <w:jc w:val="left"/>
-      </w:pPr>
-      <w:bookmarkStart w:id="3" w:name="_Toc36043465"/>
-      <w:r>
-        <w:t>Komunikacja bezprzewodowa</w:t>
-      </w:r>
-      <w:bookmarkEnd w:id="3"/>
-    </w:p>
-    <w:p>
-      <w:pPr>
-        <w:ind w:left="284"/>
-        <w:jc w:val="left"/>
-      </w:pPr>
-      <w:r>
-        <w:t>Wykonawca: Mateusz Gurski</w:t>
-      </w:r>
+      </w:pPr>
+      <w:bookmarkStart w:id="2" w:name="_Toc36043465"/>
+      <w:r>
+        <w:t>Komunikacja</w:t>
+      </w:r>
+      <w:r>
+        <w:t xml:space="preserve"> bezprzewodowa</w:t>
+      </w:r>
+      <w:bookmarkEnd w:id="2"/>
+    </w:p>
+    <w:p>
+      <w:pPr>
+        <w:ind w:left="284"/>
+        <w:jc w:val="left"/>
+      </w:pPr>
+      <w:r>
+        <w:t xml:space="preserve">Wykonawca: Mateusz </w:t>
+      </w:r>
+      <w:proofErr w:type="spellStart"/>
+      <w:r>
+        <w:t>Gurski</w:t>
+      </w:r>
+      <w:proofErr w:type="spellEnd"/>
       <w:r>
         <w:br/>
         <w:t>Sprawdzenie: Katarzyna Czajkowska</w:t>
@@ -156,25 +156,28 @@
         <w:ind w:left="284"/>
       </w:pPr>
       <w:r>
-        <w:t>- Przygotowanie aplikacji w wersji na system android</w:t>
+        <w:t xml:space="preserve">- </w:t>
+      </w:r>
+      <w:r>
+        <w:t>Rozwój biblioteki HTTP</w:t>
       </w:r>
     </w:p>
     <w:p>
       <w:pPr>
         <w:pStyle w:val="Nagwek2"/>
         <w:numPr>
-          <w:ilvl w:val="1"/>
-          <w:numId w:val="4"/>
+          <w:ilvl w:val="0"/>
+          <w:numId w:val="8"/>
         </w:numPr>
-        <w:spacing w:after="0"/>
-        <w:ind w:left="709"/>
-        <w:jc w:val="left"/>
-      </w:pPr>
-      <w:bookmarkStart w:id="4" w:name="_Toc36043466"/>
-      <w:r>
-        <w:t>Aplikacja desktopowa</w:t>
-      </w:r>
-      <w:bookmarkEnd w:id="4"/>
+      </w:pPr>
+      <w:bookmarkStart w:id="3" w:name="_Toc36043466"/>
+      <w:r>
+        <w:t>Aplikacja</w:t>
+      </w:r>
+      <w:r>
+        <w:t xml:space="preserve"> desktopowa</w:t>
+      </w:r>
+      <w:bookmarkEnd w:id="3"/>
     </w:p>
     <w:p>
       <w:pPr>
@@ -202,6 +205,406 @@
         <w:t>- Program do obsługi komunikacji po stronie systemu Linux</w:t>
       </w:r>
     </w:p>
+    <w:p>
+      <w:pPr>
+        <w:pStyle w:val="Nagwek2"/>
+        <w:numPr>
+          <w:ilvl w:val="0"/>
+          <w:numId w:val="8"/>
+        </w:numPr>
+      </w:pPr>
+      <w:r>
+        <w:t>Aplikacja na system Android</w:t>
+      </w:r>
+    </w:p>
+    <w:p>
+      <w:pPr>
+        <w:ind w:left="284"/>
+        <w:jc w:val="left"/>
+      </w:pPr>
+      <w:r>
+        <w:t>Wykonawca: Adam Krizar</w:t>
+      </w:r>
+      <w:r>
+        <w:br/>
+        <w:t>Sprawdzenie: Katarzyna Czajkowska</w:t>
+      </w:r>
+    </w:p>
+    <w:p>
+      <w:pPr>
+        <w:ind w:left="284"/>
+        <w:jc w:val="left"/>
+      </w:pPr>
+      <w:r>
+        <w:t>- Wykonanie podstawowej aplikacji na system android oraz rozpoczęcie poratowania stworzonych do tej pory bibliotek.</w:t>
+      </w:r>
+    </w:p>
+    <w:p>
+      <w:pPr>
+        <w:pStyle w:val="Nagwek2"/>
+        <w:numPr>
+          <w:ilvl w:val="0"/>
+          <w:numId w:val="8"/>
+        </w:numPr>
+      </w:pPr>
+      <w:r>
+        <w:t xml:space="preserve">Urządzenie </w:t>
+      </w:r>
+      <w:proofErr w:type="spellStart"/>
+      <w:r>
+        <w:t>IoT</w:t>
+      </w:r>
+      <w:proofErr w:type="spellEnd"/>
+    </w:p>
+    <w:p>
+      <w:pPr>
+        <w:ind w:left="284"/>
+        <w:jc w:val="left"/>
+      </w:pPr>
+      <w:r>
+        <w:t xml:space="preserve">Wykonawca: Mateusz </w:t>
+      </w:r>
+      <w:proofErr w:type="spellStart"/>
+      <w:r>
+        <w:t>Gurski</w:t>
+      </w:r>
+      <w:proofErr w:type="spellEnd"/>
+      <w:r>
+        <w:br/>
+        <w:t>Sprawdzenie: Szymon Cichy</w:t>
+      </w:r>
+    </w:p>
+    <w:p>
+      <w:pPr>
+        <w:ind w:left="284"/>
+        <w:jc w:val="left"/>
+      </w:pPr>
+      <w:r>
+        <w:t xml:space="preserve">-Wykonanie oprogramowania umożliwiającego obsługę wybranych przez nas protokołów na urządzeniu </w:t>
+      </w:r>
+      <w:proofErr w:type="spellStart"/>
+      <w:r>
+        <w:t>IoT</w:t>
+      </w:r>
+      <w:proofErr w:type="spellEnd"/>
+      <w:r>
+        <w:t>.</w:t>
+      </w:r>
+    </w:p>
+    <w:p/>
+    <w:p>
+      <w:pPr>
+        <w:pStyle w:val="Nagwek1"/>
+      </w:pPr>
+      <w:r>
+        <w:t>Następne spotkanie</w:t>
+      </w:r>
+    </w:p>
+    <w:p/>
+    <w:p>
+      <w:pPr>
+        <w:pStyle w:val="Nagwek2"/>
+        <w:numPr>
+          <w:ilvl w:val="0"/>
+          <w:numId w:val="8"/>
+        </w:numPr>
+      </w:pPr>
+      <w:r>
+        <w:t>Dokumentacja oraz zatwierdzanie prac</w:t>
+      </w:r>
+    </w:p>
+    <w:p>
+      <w:pPr>
+        <w:ind w:left="284"/>
+      </w:pPr>
+      <w:r>
+        <w:t>Wykonawca: Adam Krizar</w:t>
+      </w:r>
+    </w:p>
+    <w:p>
+      <w:pPr>
+        <w:ind w:left="284"/>
+        <w:jc w:val="left"/>
+      </w:pPr>
+      <w:r>
+        <w:lastRenderedPageBreak/>
+        <w:t>- Ewentualna korekta dotychczasowej dokumentacji</w:t>
+      </w:r>
+      <w:r>
+        <w:br/>
+        <w:t>- Zatwierdzanie prac.</w:t>
+      </w:r>
+    </w:p>
+    <w:p>
+      <w:pPr>
+        <w:pStyle w:val="Nagwek2"/>
+        <w:numPr>
+          <w:ilvl w:val="0"/>
+          <w:numId w:val="8"/>
+        </w:numPr>
+      </w:pPr>
+      <w:r>
+        <w:t>Oprogramowanie sieciowe</w:t>
+      </w:r>
+    </w:p>
+    <w:p>
+      <w:pPr>
+        <w:ind w:left="284"/>
+        <w:jc w:val="left"/>
+      </w:pPr>
+      <w:r>
+        <w:t>Wykonawca: Arkadiusz Cichy</w:t>
+      </w:r>
+      <w:r>
+        <w:br/>
+        <w:t>Sprawdzenie: Szymon Cichy</w:t>
+      </w:r>
+    </w:p>
+    <w:p>
+      <w:pPr>
+        <w:ind w:left="284"/>
+        <w:jc w:val="left"/>
+      </w:pPr>
+      <w:r>
+        <w:t xml:space="preserve">- Przygotowanie brokera MQTT, ustalenie w jaki sposób urządzenie </w:t>
+      </w:r>
+      <w:proofErr w:type="spellStart"/>
+      <w:r>
+        <w:t>IoT</w:t>
+      </w:r>
+      <w:proofErr w:type="spellEnd"/>
+      <w:r>
+        <w:t xml:space="preserve"> </w:t>
+      </w:r>
+      <w:proofErr w:type="spellStart"/>
+      <w:r>
+        <w:t>będze</w:t>
+      </w:r>
+      <w:proofErr w:type="spellEnd"/>
+      <w:r>
+        <w:t xml:space="preserve"> komunikowało się z aplikacją (nazwa czujnika, odczyt, ilość czujników).</w:t>
+      </w:r>
+      <w:r>
+        <w:br/>
+        <w:t>- Implementacja komunikacji w wersji finalnej w aplikacji desktopowej.</w:t>
+      </w:r>
+    </w:p>
+    <w:p>
+      <w:pPr>
+        <w:pStyle w:val="Nagwek2"/>
+        <w:numPr>
+          <w:ilvl w:val="0"/>
+          <w:numId w:val="8"/>
+        </w:numPr>
+      </w:pPr>
+      <w:r>
+        <w:t>Oprogramowanie aplikacji android</w:t>
+      </w:r>
+    </w:p>
+    <w:p>
+      <w:pPr>
+        <w:ind w:left="284"/>
+        <w:jc w:val="left"/>
+      </w:pPr>
+      <w:r>
+        <w:t>Wykonawca: Szymon Cichy</w:t>
+      </w:r>
+      <w:r>
+        <w:br/>
+        <w:t>Sprawdzenie: Arkadiusz Cichy</w:t>
+      </w:r>
+    </w:p>
+    <w:p>
+      <w:pPr>
+        <w:ind w:left="284"/>
+        <w:jc w:val="left"/>
+      </w:pPr>
+      <w:r>
+        <w:t>- Przygotowanie portów bibliotek HTTP i MQTT w wersji na systemy Android.</w:t>
+      </w:r>
+      <w:r>
+        <w:br/>
+        <w:t>- Implementacja obsługi tych bibliotek w mobilnej aplikacji.</w:t>
+      </w:r>
+    </w:p>
+    <w:p>
+      <w:pPr>
+        <w:pStyle w:val="Nagwek2"/>
+        <w:numPr>
+          <w:ilvl w:val="0"/>
+          <w:numId w:val="8"/>
+        </w:numPr>
+      </w:pPr>
+      <w:r>
+        <w:t>Interfejs użytkownika w aplikacji android</w:t>
+      </w:r>
+    </w:p>
+    <w:p>
+      <w:pPr>
+        <w:ind w:left="284"/>
+        <w:jc w:val="left"/>
+      </w:pPr>
+      <w:r>
+        <w:t>Wykonawca: Adam Krizar</w:t>
+      </w:r>
+      <w:r>
+        <w:br/>
+        <w:t>Sprawdzenie: Katarzyna Czajkowska</w:t>
+      </w:r>
+    </w:p>
+    <w:p>
+      <w:pPr>
+        <w:ind w:left="284"/>
+        <w:jc w:val="left"/>
+      </w:pPr>
+      <w:r>
+        <w:t>- Zaprojektowanie interfejsu użytkownika aplikacji android</w:t>
+      </w:r>
+      <w:r>
+        <w:br/>
+        <w:t>- Implementacja akcji w interfejsie (</w:t>
+      </w:r>
+      <w:proofErr w:type="spellStart"/>
+      <w:r>
+        <w:t>OnClick</w:t>
+      </w:r>
+      <w:proofErr w:type="spellEnd"/>
+      <w:r>
+        <w:t xml:space="preserve"> i tym podobne)</w:t>
+      </w:r>
+    </w:p>
+    <w:p>
+      <w:pPr>
+        <w:pStyle w:val="Nagwek2"/>
+        <w:numPr>
+          <w:ilvl w:val="0"/>
+          <w:numId w:val="8"/>
+        </w:numPr>
+      </w:pPr>
+      <w:r>
+        <w:t>Interfejs aplikacji desktopowej</w:t>
+      </w:r>
+    </w:p>
+    <w:p>
+      <w:pPr>
+        <w:ind w:left="284"/>
+        <w:jc w:val="left"/>
+      </w:pPr>
+      <w:r>
+        <w:t>Wykonawca: Katarzyna Czajkowska</w:t>
+      </w:r>
+      <w:r>
+        <w:br/>
+        <w:t xml:space="preserve">Sprawdzenie: Mateusz </w:t>
+      </w:r>
+      <w:proofErr w:type="spellStart"/>
+      <w:r>
+        <w:t>Gurski</w:t>
+      </w:r>
+      <w:proofErr w:type="spellEnd"/>
+    </w:p>
+    <w:p>
+      <w:pPr>
+        <w:ind w:left="284"/>
+        <w:jc w:val="left"/>
+      </w:pPr>
+      <w:r>
+        <w:t>- Zaprojektowanie interfejsu użytkownika aplikacji</w:t>
+      </w:r>
+      <w:r>
+        <w:t xml:space="preserve"> desktopowej </w:t>
+      </w:r>
+      <w:r>
+        <w:br/>
+        <w:t>- Implementacja akcji w interfejsie (</w:t>
+      </w:r>
+      <w:proofErr w:type="spellStart"/>
+      <w:r>
+        <w:t>OnClick</w:t>
+      </w:r>
+      <w:proofErr w:type="spellEnd"/>
+      <w:r>
+        <w:t xml:space="preserve"> i tym podobne</w:t>
+      </w:r>
+      <w:r>
+        <w:t>)</w:t>
+      </w:r>
+    </w:p>
+    <w:p>
+      <w:pPr>
+        <w:pStyle w:val="Nagwek2"/>
+        <w:numPr>
+          <w:ilvl w:val="0"/>
+          <w:numId w:val="8"/>
+        </w:numPr>
+      </w:pPr>
+      <w:r>
+        <w:t xml:space="preserve">Integracja urządzenia </w:t>
+      </w:r>
+      <w:proofErr w:type="spellStart"/>
+      <w:r>
+        <w:t>IoT</w:t>
+      </w:r>
+      <w:proofErr w:type="spellEnd"/>
+    </w:p>
+    <w:p>
+      <w:pPr>
+        <w:ind w:left="284"/>
+        <w:jc w:val="left"/>
+      </w:pPr>
+      <w:r>
+        <w:t xml:space="preserve">Wykonawca: Mateusz </w:t>
+      </w:r>
+      <w:proofErr w:type="spellStart"/>
+      <w:r>
+        <w:t>Gurski</w:t>
+      </w:r>
+      <w:proofErr w:type="spellEnd"/>
+      <w:r>
+        <w:br/>
+        <w:t>Sprawdzenie: Szymon Cichy</w:t>
+      </w:r>
+    </w:p>
+    <w:p>
+      <w:pPr>
+        <w:ind w:left="284"/>
+        <w:jc w:val="left"/>
+      </w:pPr>
+      <w:r>
+        <w:t xml:space="preserve">- Napisanie instrukcji obsługi proponowanego przez nas urządzenia </w:t>
+      </w:r>
+      <w:proofErr w:type="spellStart"/>
+      <w:r>
+        <w:t>IoT</w:t>
+      </w:r>
+      <w:proofErr w:type="spellEnd"/>
+      <w:r>
+        <w:br/>
+        <w:t>- Implementacja komunikacji w</w:t>
+      </w:r>
+      <w:r>
+        <w:t xml:space="preserve"> wersji finalnej w </w:t>
+      </w:r>
+      <w:bookmarkStart w:id="4" w:name="_GoBack"/>
+      <w:bookmarkEnd w:id="4"/>
+      <w:r>
+        <w:t xml:space="preserve"> aplikacji </w:t>
+      </w:r>
+      <w:proofErr w:type="spellStart"/>
+      <w:r>
+        <w:t>desktopwej</w:t>
+      </w:r>
+      <w:proofErr w:type="spellEnd"/>
+      <w:r>
+        <w:t>.</w:t>
+      </w:r>
+    </w:p>
+    <w:p>
+      <w:pPr>
+        <w:pStyle w:val="Nagwek2"/>
+      </w:pPr>
+    </w:p>
+    <w:p/>
     <w:p/>
     <w:sectPr>
       <w:pgSz w:w="11906" w:h="16838"/>
@@ -305,121 +708,93 @@
   <w:abstractNum w:abstractNumId="1" w15:restartNumberingAfterBreak="0">
     <w:nsid w:val="0A3C541F"/>
     <w:multiLevelType w:val="multilevel"/>
-    <w:tmpl w:val="F86A9CA6"/>
+    <w:tmpl w:val="0415001F"/>
     <w:lvl w:ilvl="0">
       <w:start w:val="1"/>
       <w:numFmt w:val="decimal"/>
       <w:lvlText w:val="%1."/>
       <w:lvlJc w:val="left"/>
       <w:pPr>
-        <w:tabs>
-          <w:tab w:val="num" w:pos="720"/>
-        </w:tabs>
-        <w:ind w:left="720" w:hanging="720"/>
+        <w:ind w:left="360" w:hanging="360"/>
       </w:pPr>
     </w:lvl>
     <w:lvl w:ilvl="1">
       <w:start w:val="1"/>
       <w:numFmt w:val="decimal"/>
-      <w:lvlText w:val="%2."/>
-      <w:lvlJc w:val="left"/>
-      <w:pPr>
-        <w:tabs>
-          <w:tab w:val="num" w:pos="1440"/>
-        </w:tabs>
-        <w:ind w:left="1440" w:hanging="720"/>
+      <w:lvlText w:val="%1.%2."/>
+      <w:lvlJc w:val="left"/>
+      <w:pPr>
+        <w:ind w:left="792" w:hanging="432"/>
       </w:pPr>
     </w:lvl>
     <w:lvl w:ilvl="2">
       <w:start w:val="1"/>
       <w:numFmt w:val="decimal"/>
-      <w:pStyle w:val="Nagwek3"/>
-      <w:lvlText w:val="%3."/>
-      <w:lvlJc w:val="left"/>
-      <w:pPr>
-        <w:tabs>
-          <w:tab w:val="num" w:pos="2160"/>
-        </w:tabs>
-        <w:ind w:left="2160" w:hanging="720"/>
+      <w:lvlText w:val="%1.%2.%3."/>
+      <w:lvlJc w:val="left"/>
+      <w:pPr>
+        <w:ind w:left="1224" w:hanging="504"/>
       </w:pPr>
     </w:lvl>
     <w:lvl w:ilvl="3">
       <w:start w:val="1"/>
       <w:numFmt w:val="decimal"/>
-      <w:lvlText w:val="%4."/>
-      <w:lvlJc w:val="left"/>
-      <w:pPr>
-        <w:tabs>
-          <w:tab w:val="num" w:pos="2880"/>
-        </w:tabs>
-        <w:ind w:left="2880" w:hanging="720"/>
+      <w:lvlText w:val="%1.%2.%3.%4."/>
+      <w:lvlJc w:val="left"/>
+      <w:pPr>
+        <w:ind w:left="1728" w:hanging="648"/>
       </w:pPr>
     </w:lvl>
     <w:lvl w:ilvl="4">
       <w:start w:val="1"/>
       <w:numFmt w:val="decimal"/>
-      <w:lvlText w:val="%5."/>
-      <w:lvlJc w:val="left"/>
-      <w:pPr>
-        <w:tabs>
-          <w:tab w:val="num" w:pos="3600"/>
-        </w:tabs>
-        <w:ind w:left="3600" w:hanging="720"/>
+      <w:lvlText w:val="%1.%2.%3.%4.%5."/>
+      <w:lvlJc w:val="left"/>
+      <w:pPr>
+        <w:ind w:left="2232" w:hanging="792"/>
       </w:pPr>
     </w:lvl>
     <w:lvl w:ilvl="5">
       <w:start w:val="1"/>
       <w:numFmt w:val="decimal"/>
-      <w:lvlText w:val="%6."/>
-      <w:lvlJc w:val="left"/>
-      <w:pPr>
-        <w:tabs>
-          <w:tab w:val="num" w:pos="4320"/>
-        </w:tabs>
-        <w:ind w:left="4320" w:hanging="720"/>
+      <w:lvlText w:val="%1.%2.%3.%4.%5.%6."/>
+      <w:lvlJc w:val="left"/>
+      <w:pPr>
+        <w:ind w:left="2736" w:hanging="936"/>
       </w:pPr>
     </w:lvl>
     <w:lvl w:ilvl="6">
       <w:start w:val="1"/>
       <w:numFmt w:val="decimal"/>
-      <w:lvlText w:val="%7."/>
-      <w:lvlJc w:val="left"/>
-      <w:pPr>
-        <w:tabs>
-          <w:tab w:val="num" w:pos="5040"/>
-        </w:tabs>
-        <w:ind w:left="5040" w:hanging="720"/>
+      <w:lvlText w:val="%1.%2.%3.%4.%5.%6.%7."/>
+      <w:lvlJc w:val="left"/>
+      <w:pPr>
+        <w:ind w:left="3240" w:hanging="1080"/>
       </w:pPr>
     </w:lvl>
     <w:lvl w:ilvl="7">
       <w:start w:val="1"/>
       <w:numFmt w:val="decimal"/>
-      <w:lvlText w:val="%8."/>
-      <w:lvlJc w:val="left"/>
-      <w:pPr>
-        <w:tabs>
-          <w:tab w:val="num" w:pos="5760"/>
-        </w:tabs>
-        <w:ind w:left="5760" w:hanging="720"/>
+      <w:lvlText w:val="%1.%2.%3.%4.%5.%6.%7.%8."/>
+      <w:lvlJc w:val="left"/>
+      <w:pPr>
+        <w:ind w:left="3744" w:hanging="1224"/>
       </w:pPr>
     </w:lvl>
     <w:lvl w:ilvl="8">
       <w:start w:val="1"/>
       <w:numFmt w:val="decimal"/>
-      <w:lvlText w:val="%9."/>
-      <w:lvlJc w:val="left"/>
-      <w:pPr>
-        <w:tabs>
-          <w:tab w:val="num" w:pos="6480"/>
-        </w:tabs>
-        <w:ind w:left="6480" w:hanging="720"/>
+      <w:lvlText w:val="%1.%2.%3.%4.%5.%6.%7.%8.%9."/>
+      <w:lvlJc w:val="left"/>
+      <w:pPr>
+        <w:ind w:left="4320" w:hanging="1440"/>
       </w:pPr>
     </w:lvl>
   </w:abstractNum>
   <w:abstractNum w:abstractNumId="2" w15:restartNumberingAfterBreak="0">
     <w:nsid w:val="1D6D0DBA"/>
     <w:multiLevelType w:val="multilevel"/>
-    <w:tmpl w:val="0415001F"/>
+    <w:tmpl w:val="A1B8A526"/>
     <w:lvl w:ilvl="0">
       <w:start w:val="1"/>
       <w:numFmt w:val="decimal"/>
@@ -431,12 +806,15 @@
     </w:lvl>
     <w:lvl w:ilvl="1">
       <w:start w:val="1"/>
-      <w:numFmt w:val="decimal"/>
-      <w:lvlText w:val="%1.%2."/>
+      <w:numFmt w:val="bullet"/>
+      <w:lvlText w:val=""/>
       <w:lvlJc w:val="left"/>
       <w:pPr>
         <w:ind w:left="792" w:hanging="432"/>
       </w:pPr>
+      <w:rPr>
+        <w:rFonts w:ascii="Symbol" w:hAnsi="Symbol" w:hint="default"/>
+      </w:rPr>
     </w:lvl>
     <w:lvl w:ilvl="2">
       <w:start w:val="1"/>
@@ -505,6 +883,184 @@
   <w:abstractNum w:abstractNumId="3" w15:restartNumberingAfterBreak="0">
     <w:nsid w:val="26553245"/>
     <w:multiLevelType w:val="multilevel"/>
+    <w:tmpl w:val="A1B8A526"/>
+    <w:lvl w:ilvl="0">
+      <w:start w:val="1"/>
+      <w:numFmt w:val="decimal"/>
+      <w:lvlText w:val="%1."/>
+      <w:lvlJc w:val="left"/>
+      <w:pPr>
+        <w:ind w:left="360" w:hanging="360"/>
+      </w:pPr>
+    </w:lvl>
+    <w:lvl w:ilvl="1">
+      <w:start w:val="1"/>
+      <w:numFmt w:val="bullet"/>
+      <w:lvlText w:val=""/>
+      <w:lvlJc w:val="left"/>
+      <w:pPr>
+        <w:ind w:left="792" w:hanging="432"/>
+      </w:pPr>
+      <w:rPr>
+        <w:rFonts w:ascii="Symbol" w:hAnsi="Symbol" w:hint="default"/>
+      </w:rPr>
+    </w:lvl>
+    <w:lvl w:ilvl="2">
+      <w:start w:val="1"/>
+      <w:numFmt w:val="decimal"/>
+      <w:lvlText w:val="%1.%2.%3."/>
+      <w:lvlJc w:val="left"/>
+      <w:pPr>
+        <w:ind w:left="1224" w:hanging="504"/>
+      </w:pPr>
+    </w:lvl>
+    <w:lvl w:ilvl="3">
+      <w:start w:val="1"/>
+      <w:numFmt w:val="decimal"/>
+      <w:lvlText w:val="%1.%2.%3.%4."/>
+      <w:lvlJc w:val="left"/>
+      <w:pPr>
+        <w:ind w:left="1728" w:hanging="648"/>
+      </w:pPr>
+    </w:lvl>
+    <w:lvl w:ilvl="4">
+      <w:start w:val="1"/>
+      <w:numFmt w:val="decimal"/>
+      <w:lvlText w:val="%1.%2.%3.%4.%5."/>
+      <w:lvlJc w:val="left"/>
+      <w:pPr>
+        <w:ind w:left="2232" w:hanging="792"/>
+      </w:pPr>
+    </w:lvl>
+    <w:lvl w:ilvl="5">
+      <w:start w:val="1"/>
+      <w:numFmt w:val="decimal"/>
+      <w:lvlText w:val="%1.%2.%3.%4.%5.%6."/>
+      <w:lvlJc w:val="left"/>
+      <w:pPr>
+        <w:ind w:left="2736" w:hanging="936"/>
+      </w:pPr>
+    </w:lvl>
+    <w:lvl w:ilvl="6">
+      <w:start w:val="1"/>
+      <w:numFmt w:val="decimal"/>
+      <w:lvlText w:val="%1.%2.%3.%4.%5.%6.%7."/>
+      <w:lvlJc w:val="left"/>
+      <w:pPr>
+        <w:ind w:left="3240" w:hanging="1080"/>
+      </w:pPr>
+    </w:lvl>
+    <w:lvl w:ilvl="7">
+      <w:start w:val="1"/>
+      <w:numFmt w:val="decimal"/>
+      <w:lvlText w:val="%1.%2.%3.%4.%5.%6.%7.%8."/>
+      <w:lvlJc w:val="left"/>
+      <w:pPr>
+        <w:ind w:left="3744" w:hanging="1224"/>
+      </w:pPr>
+    </w:lvl>
+    <w:lvl w:ilvl="8">
+      <w:start w:val="1"/>
+      <w:numFmt w:val="decimal"/>
+      <w:lvlText w:val="%1.%2.%3.%4.%5.%6.%7.%8.%9."/>
+      <w:lvlJc w:val="left"/>
+      <w:pPr>
+        <w:ind w:left="4320" w:hanging="1440"/>
+      </w:pPr>
+    </w:lvl>
+  </w:abstractNum>
+  <w:abstractNum w:abstractNumId="4" w15:restartNumberingAfterBreak="0">
+    <w:nsid w:val="56B22B1C"/>
+    <w:multiLevelType w:val="multilevel"/>
+    <w:tmpl w:val="A1B8A526"/>
+    <w:lvl w:ilvl="0">
+      <w:start w:val="1"/>
+      <w:numFmt w:val="decimal"/>
+      <w:lvlText w:val="%1."/>
+      <w:lvlJc w:val="left"/>
+      <w:pPr>
+        <w:ind w:left="360" w:hanging="360"/>
+      </w:pPr>
+    </w:lvl>
+    <w:lvl w:ilvl="1">
+      <w:start w:val="1"/>
+      <w:numFmt w:val="bullet"/>
+      <w:lvlText w:val=""/>
+      <w:lvlJc w:val="left"/>
+      <w:pPr>
+        <w:ind w:left="792" w:hanging="432"/>
+      </w:pPr>
+      <w:rPr>
+        <w:rFonts w:ascii="Symbol" w:hAnsi="Symbol" w:hint="default"/>
+      </w:rPr>
+    </w:lvl>
+    <w:lvl w:ilvl="2">
+      <w:start w:val="1"/>
+      <w:numFmt w:val="decimal"/>
+      <w:lvlText w:val="%1.%2.%3."/>
+      <w:lvlJc w:val="left"/>
+      <w:pPr>
+        <w:ind w:left="1224" w:hanging="504"/>
+      </w:pPr>
+    </w:lvl>
+    <w:lvl w:ilvl="3">
+      <w:start w:val="1"/>
+      <w:numFmt w:val="decimal"/>
+      <w:lvlText w:val="%1.%2.%3.%4."/>
+      <w:lvlJc w:val="left"/>
+      <w:pPr>
+        <w:ind w:left="1728" w:hanging="648"/>
+      </w:pPr>
+    </w:lvl>
+    <w:lvl w:ilvl="4">
+      <w:start w:val="1"/>
+      <w:numFmt w:val="decimal"/>
+      <w:lvlText w:val="%1.%2.%3.%4.%5."/>
+      <w:lvlJc w:val="left"/>
+      <w:pPr>
+        <w:ind w:left="2232" w:hanging="792"/>
+      </w:pPr>
+    </w:lvl>
+    <w:lvl w:ilvl="5">
+      <w:start w:val="1"/>
+      <w:numFmt w:val="decimal"/>
+      <w:lvlText w:val="%1.%2.%3.%4.%5.%6."/>
+      <w:lvlJc w:val="left"/>
+      <w:pPr>
+        <w:ind w:left="2736" w:hanging="936"/>
+      </w:pPr>
+    </w:lvl>
+    <w:lvl w:ilvl="6">
+      <w:start w:val="1"/>
+      <w:numFmt w:val="decimal"/>
+      <w:lvlText w:val="%1.%2.%3.%4.%5.%6.%7."/>
+      <w:lvlJc w:val="left"/>
+      <w:pPr>
+        <w:ind w:left="3240" w:hanging="1080"/>
+      </w:pPr>
+    </w:lvl>
+    <w:lvl w:ilvl="7">
+      <w:start w:val="1"/>
+      <w:numFmt w:val="decimal"/>
+      <w:lvlText w:val="%1.%2.%3.%4.%5.%6.%7.%8."/>
+      <w:lvlJc w:val="left"/>
+      <w:pPr>
+        <w:ind w:left="3744" w:hanging="1224"/>
+      </w:pPr>
+    </w:lvl>
+    <w:lvl w:ilvl="8">
+      <w:start w:val="1"/>
+      <w:numFmt w:val="decimal"/>
+      <w:lvlText w:val="%1.%2.%3.%4.%5.%6.%7.%8.%9."/>
+      <w:lvlJc w:val="left"/>
+      <w:pPr>
+        <w:ind w:left="4320" w:hanging="1440"/>
+      </w:pPr>
+    </w:lvl>
+  </w:abstractNum>
+  <w:abstractNum w:abstractNumId="5" w15:restartNumberingAfterBreak="0">
+    <w:nsid w:val="602A0647"/>
+    <w:multiLevelType w:val="multilevel"/>
     <w:tmpl w:val="0415001F"/>
     <w:lvl w:ilvl="0">
       <w:start w:val="1"/>
@@ -586,6 +1142,119 @@
       <w:pPr>
         <w:ind w:left="4320" w:hanging="1440"/>
       </w:pPr>
+    </w:lvl>
+  </w:abstractNum>
+  <w:abstractNum w:abstractNumId="6" w15:restartNumberingAfterBreak="0">
+    <w:nsid w:val="6E3F293A"/>
+    <w:multiLevelType w:val="hybridMultilevel"/>
+    <w:tmpl w:val="46E079C2"/>
+    <w:lvl w:ilvl="0" w:tplc="04150001">
+      <w:start w:val="1"/>
+      <w:numFmt w:val="bullet"/>
+      <w:lvlText w:val=""/>
+      <w:lvlJc w:val="left"/>
+      <w:pPr>
+        <w:ind w:left="720" w:hanging="360"/>
+      </w:pPr>
+      <w:rPr>
+        <w:rFonts w:ascii="Symbol" w:hAnsi="Symbol" w:hint="default"/>
+      </w:rPr>
+    </w:lvl>
+    <w:lvl w:ilvl="1" w:tplc="04150003" w:tentative="1">
+      <w:start w:val="1"/>
+      <w:numFmt w:val="bullet"/>
+      <w:lvlText w:val="o"/>
+      <w:lvlJc w:val="left"/>
+      <w:pPr>
+        <w:ind w:left="1440" w:hanging="360"/>
+      </w:pPr>
+      <w:rPr>
+        <w:rFonts w:ascii="Courier New" w:hAnsi="Courier New" w:cs="Courier New" w:hint="default"/>
+      </w:rPr>
+    </w:lvl>
+    <w:lvl w:ilvl="2" w:tplc="04150005" w:tentative="1">
+      <w:start w:val="1"/>
+      <w:numFmt w:val="bullet"/>
+      <w:lvlText w:val=""/>
+      <w:lvlJc w:val="left"/>
+      <w:pPr>
+        <w:ind w:left="2160" w:hanging="360"/>
+      </w:pPr>
+      <w:rPr>
+        <w:rFonts w:ascii="Wingdings" w:hAnsi="Wingdings" w:hint="default"/>
+      </w:rPr>
+    </w:lvl>
+    <w:lvl w:ilvl="3" w:tplc="04150001" w:tentative="1">
+      <w:start w:val="1"/>
+      <w:numFmt w:val="bullet"/>
+      <w:lvlText w:val=""/>
+      <w:lvlJc w:val="left"/>
+      <w:pPr>
+        <w:ind w:left="2880" w:hanging="360"/>
+      </w:pPr>
+      <w:rPr>
+        <w:rFonts w:ascii="Symbol" w:hAnsi="Symbol" w:hint="default"/>
+      </w:rPr>
+    </w:lvl>
+    <w:lvl w:ilvl="4" w:tplc="04150003" w:tentative="1">
+      <w:start w:val="1"/>
+      <w:numFmt w:val="bullet"/>
+      <w:lvlText w:val="o"/>
+      <w:lvlJc w:val="left"/>
+      <w:pPr>
+        <w:ind w:left="3600" w:hanging="360"/>
+      </w:pPr>
+      <w:rPr>
+        <w:rFonts w:ascii="Courier New" w:hAnsi="Courier New" w:cs="Courier New" w:hint="default"/>
+      </w:rPr>
+    </w:lvl>
+    <w:lvl w:ilvl="5" w:tplc="04150005" w:tentative="1">
+      <w:start w:val="1"/>
+      <w:numFmt w:val="bullet"/>
+      <w:lvlText w:val=""/>
+      <w:lvlJc w:val="left"/>
+      <w:pPr>
+        <w:ind w:left="4320" w:hanging="360"/>
+      </w:pPr>
+      <w:rPr>
+        <w:rFonts w:ascii="Wingdings" w:hAnsi="Wingdings" w:hint="default"/>
+      </w:rPr>
+    </w:lvl>
+    <w:lvl w:ilvl="6" w:tplc="04150001" w:tentative="1">
+      <w:start w:val="1"/>
+      <w:numFmt w:val="bullet"/>
+      <w:lvlText w:val=""/>
+      <w:lvlJc w:val="left"/>
+      <w:pPr>
+        <w:ind w:left="5040" w:hanging="360"/>
+      </w:pPr>
+      <w:rPr>
+        <w:rFonts w:ascii="Symbol" w:hAnsi="Symbol" w:hint="default"/>
+      </w:rPr>
+    </w:lvl>
+    <w:lvl w:ilvl="7" w:tplc="04150003" w:tentative="1">
+      <w:start w:val="1"/>
+      <w:numFmt w:val="bullet"/>
+      <w:lvlText w:val="o"/>
+      <w:lvlJc w:val="left"/>
+      <w:pPr>
+        <w:ind w:left="5760" w:hanging="360"/>
+      </w:pPr>
+      <w:rPr>
+        <w:rFonts w:ascii="Courier New" w:hAnsi="Courier New" w:cs="Courier New" w:hint="default"/>
+      </w:rPr>
+    </w:lvl>
+    <w:lvl w:ilvl="8" w:tplc="04150005" w:tentative="1">
+      <w:start w:val="1"/>
+      <w:numFmt w:val="bullet"/>
+      <w:lvlText w:val=""/>
+      <w:lvlJc w:val="left"/>
+      <w:pPr>
+        <w:ind w:left="6480" w:hanging="360"/>
+      </w:pPr>
+      <w:rPr>
+        <w:rFonts w:ascii="Wingdings" w:hAnsi="Wingdings" w:hint="default"/>
+      </w:rPr>
     </w:lvl>
   </w:abstractNum>
   <w:num w:numId="1">
@@ -599,36 +1268,18 @@
   </w:num>
   <w:num w:numId="4">
     <w:abstractNumId w:val="2"/>
-    <w:lvlOverride w:ilvl="0">
-      <w:startOverride w:val="1"/>
-    </w:lvlOverride>
-    <w:lvlOverride w:ilvl="1">
-      <w:startOverride w:val="1"/>
-    </w:lvlOverride>
-    <w:lvlOverride w:ilvl="2">
-      <w:startOverride w:val="1"/>
-    </w:lvlOverride>
-    <w:lvlOverride w:ilvl="3">
-      <w:startOverride w:val="1"/>
-    </w:lvlOverride>
-    <w:lvlOverride w:ilvl="4">
-      <w:startOverride w:val="1"/>
-    </w:lvlOverride>
-    <w:lvlOverride w:ilvl="5">
-      <w:startOverride w:val="1"/>
-    </w:lvlOverride>
-    <w:lvlOverride w:ilvl="6">
-      <w:startOverride w:val="1"/>
-    </w:lvlOverride>
-    <w:lvlOverride w:ilvl="7">
-      <w:startOverride w:val="1"/>
-    </w:lvlOverride>
-    <w:lvlOverride w:ilvl="8">
-      <w:startOverride w:val="1"/>
-    </w:lvlOverride>
   </w:num>
   <w:num w:numId="5">
     <w:abstractNumId w:val="3"/>
+  </w:num>
+  <w:num w:numId="6">
+    <w:abstractNumId w:val="5"/>
+  </w:num>
+  <w:num w:numId="7">
+    <w:abstractNumId w:val="4"/>
+  </w:num>
+  <w:num w:numId="8">
+    <w:abstractNumId w:val="6"/>
   </w:num>
 </w:numbering>
 </file>
@@ -1093,19 +1744,13 @@
     <w:next w:val="Normalny"/>
     <w:link w:val="Nagwek3Znak"/>
     <w:uiPriority w:val="9"/>
-    <w:semiHidden/>
     <w:unhideWhenUsed/>
     <w:qFormat/>
     <w:rsid w:val="00CF319C"/>
     <w:pPr>
       <w:keepNext/>
       <w:keepLines/>
-      <w:numPr>
-        <w:ilvl w:val="2"/>
-        <w:numId w:val="2"/>
-      </w:numPr>
       <w:spacing w:before="40"/>
-      <w:ind w:left="720"/>
       <w:outlineLvl w:val="2"/>
     </w:pPr>
     <w:rPr>
@@ -1173,7 +1818,6 @@
     <w:basedOn w:val="Domylnaczcionkaakapitu"/>
     <w:link w:val="Nagwek3"/>
     <w:uiPriority w:val="9"/>
-    <w:semiHidden/>
     <w:rsid w:val="00CF319C"/>
     <w:rPr>
       <w:rFonts w:eastAsiaTheme="majorEastAsia" w:cstheme="majorBidi"/>
@@ -1182,6 +1826,17 @@
       <w:sz w:val="25"/>
       <w:szCs w:val="24"/>
     </w:rPr>
+  </w:style>
+  <w:style w:type="paragraph" w:styleId="Akapitzlist">
+    <w:name w:val="List Paragraph"/>
+    <w:basedOn w:val="Normalny"/>
+    <w:uiPriority w:val="34"/>
+    <w:qFormat/>
+    <w:rsid w:val="00C51794"/>
+    <w:pPr>
+      <w:ind w:left="720"/>
+      <w:contextualSpacing/>
+    </w:pPr>
   </w:style>
 </w:styles>
 </file>

</xml_diff>